<commit_message>
updated the resumes to reflect LinkedIn account
</commit_message>
<xml_diff>
--- a/StephanBraubergResume.docx
+++ b/StephanBraubergResume.docx
@@ -2881,7 +2881,7 @@
             <w:pPr>
               <w:pStyle w:val="NoMargins"/>
             </w:pPr>
-            <w:hyperlink w:history="1" r:id="rId6935">
+            <w:hyperlink w:history="1" r:id="rId57611">
               <w:r>
                 <w:rPr>
                   <w:rStyle w:val="Hyperlink"/>
@@ -2915,7 +2915,7 @@
             <w:pPr>
               <w:pStyle w:val="NoBottomMargin"/>
             </w:pPr>
-            <w:hyperlink w:history="1" r:id="rId42629">
+            <w:hyperlink w:history="1" r:id="rId21948">
               <w:r>
                 <w:rPr>
                   <w:rStyle w:val="Hyperlink"/>
@@ -2928,7 +2928,7 @@
             <w:pPr>
               <w:pStyle w:val="NoMargins"/>
             </w:pPr>
-            <w:hyperlink w:history="1" r:id="rId20603">
+            <w:hyperlink w:history="1" r:id="rId33728">
               <w:r>
                 <w:rPr>
                   <w:rStyle w:val="Hyperlink"/>

</xml_diff>